<commit_message>
Added day two challenge one
</commit_message>
<xml_diff>
--- a/Gameplay.docx
+++ b/Gameplay.docx
@@ -116,11 +116,9 @@
             <w:pPr>
               <w:jc w:val="center"/>
             </w:pPr>
-            <w:proofErr w:type="spellStart"/>
             <w:r>
               <w:t>jobTitle</w:t>
             </w:r>
-            <w:proofErr w:type="spellEnd"/>
           </w:p>
         </w:tc>
         <w:tc>
@@ -131,11 +129,9 @@
             <w:pPr>
               <w:jc w:val="center"/>
             </w:pPr>
-            <w:proofErr w:type="spellStart"/>
             <w:r>
               <w:t>managerName</w:t>
             </w:r>
-            <w:proofErr w:type="spellEnd"/>
           </w:p>
         </w:tc>
         <w:tc>
@@ -320,11 +316,9 @@
             <w:pPr>
               <w:jc w:val="center"/>
             </w:pPr>
-            <w:proofErr w:type="spellStart"/>
             <w:r>
               <w:t>homePlanet</w:t>
             </w:r>
-            <w:proofErr w:type="spellEnd"/>
           </w:p>
         </w:tc>
         <w:tc>
@@ -335,11 +329,9 @@
             <w:pPr>
               <w:jc w:val="center"/>
             </w:pPr>
-            <w:proofErr w:type="spellStart"/>
             <w:r>
               <w:t>hairColor</w:t>
             </w:r>
-            <w:proofErr w:type="spellEnd"/>
           </w:p>
         </w:tc>
         <w:tc>
@@ -350,11 +342,9 @@
             <w:pPr>
               <w:jc w:val="center"/>
             </w:pPr>
-            <w:proofErr w:type="spellStart"/>
             <w:r>
               <w:t>eyeColor</w:t>
             </w:r>
-            <w:proofErr w:type="spellEnd"/>
           </w:p>
         </w:tc>
         <w:tc>
@@ -506,7 +496,6 @@
                 <w:bCs/>
               </w:rPr>
             </w:pPr>
-            <w:proofErr w:type="spellStart"/>
             <w:r>
               <w:rPr>
                 <w:b/>
@@ -514,7 +503,6 @@
               </w:rPr>
               <w:t>EquipmentInventory</w:t>
             </w:r>
-            <w:proofErr w:type="spellEnd"/>
           </w:p>
         </w:tc>
       </w:tr>
@@ -540,11 +528,9 @@
             <w:pPr>
               <w:jc w:val="center"/>
             </w:pPr>
-            <w:proofErr w:type="spellStart"/>
             <w:r>
               <w:t>modelNumber</w:t>
             </w:r>
-            <w:proofErr w:type="spellEnd"/>
           </w:p>
         </w:tc>
         <w:tc>
@@ -555,11 +541,9 @@
             <w:pPr>
               <w:jc w:val="center"/>
             </w:pPr>
-            <w:proofErr w:type="spellStart"/>
             <w:r>
               <w:t>employeeID</w:t>
             </w:r>
-            <w:proofErr w:type="spellEnd"/>
           </w:p>
         </w:tc>
         <w:tc>
@@ -570,11 +554,9 @@
             <w:pPr>
               <w:jc w:val="center"/>
             </w:pPr>
-            <w:proofErr w:type="spellStart"/>
             <w:r>
               <w:t>dateReceived</w:t>
             </w:r>
-            <w:proofErr w:type="spellEnd"/>
           </w:p>
         </w:tc>
       </w:tr>
@@ -691,7 +673,6 @@
                 <w:bCs/>
               </w:rPr>
             </w:pPr>
-            <w:proofErr w:type="spellStart"/>
             <w:r>
               <w:rPr>
                 <w:b/>
@@ -699,7 +680,6 @@
               </w:rPr>
               <w:t>HyperdriveWiki</w:t>
             </w:r>
-            <w:proofErr w:type="spellEnd"/>
           </w:p>
         </w:tc>
       </w:tr>
@@ -712,11 +692,9 @@
             <w:pPr>
               <w:jc w:val="center"/>
             </w:pPr>
-            <w:proofErr w:type="spellStart"/>
             <w:r>
               <w:t>modelNumber</w:t>
             </w:r>
-            <w:proofErr w:type="spellEnd"/>
           </w:p>
         </w:tc>
         <w:tc>
@@ -727,11 +705,9 @@
             <w:pPr>
               <w:jc w:val="center"/>
             </w:pPr>
-            <w:proofErr w:type="spellStart"/>
             <w:r>
               <w:t>powerType</w:t>
             </w:r>
-            <w:proofErr w:type="spellEnd"/>
           </w:p>
         </w:tc>
         <w:tc>
@@ -742,11 +718,9 @@
             <w:pPr>
               <w:jc w:val="center"/>
             </w:pPr>
-            <w:proofErr w:type="spellStart"/>
             <w:r>
               <w:t>numPowerCells</w:t>
             </w:r>
-            <w:proofErr w:type="spellEnd"/>
           </w:p>
         </w:tc>
       </w:tr>
@@ -830,7 +804,6 @@
                 <w:bCs/>
               </w:rPr>
             </w:pPr>
-            <w:proofErr w:type="spellStart"/>
             <w:r>
               <w:rPr>
                 <w:b/>
@@ -838,7 +811,6 @@
               </w:rPr>
               <w:t>AtomicOverflow</w:t>
             </w:r>
-            <w:proofErr w:type="spellEnd"/>
           </w:p>
         </w:tc>
       </w:tr>
@@ -851,11 +823,9 @@
             <w:pPr>
               <w:jc w:val="center"/>
             </w:pPr>
-            <w:proofErr w:type="spellStart"/>
             <w:r>
               <w:t>modelNumber</w:t>
             </w:r>
-            <w:proofErr w:type="spellEnd"/>
           </w:p>
         </w:tc>
         <w:tc>
@@ -1063,28 +1033,13 @@
         </w:numPr>
       </w:pPr>
       <w:r>
-        <w:t>After you have gathered all your information, y</w:t>
-      </w:r>
-      <w:r>
-        <w:t xml:space="preserve">ou will need to enter </w:t>
-      </w:r>
-      <w:r>
-        <w:t>it</w:t>
-      </w:r>
-      <w:r>
-        <w:t xml:space="preserve"> into the employee table. You should include your ID, name, manager, job title, and salary. Your job title is ‘Engineer Lv. 1’.</w:t>
-      </w:r>
-    </w:p>
-    <w:p>
-      <w:pPr>
-        <w:pStyle w:val="ListParagraph"/>
-        <w:numPr>
-          <w:ilvl w:val="1"/>
-          <w:numId w:val="2"/>
-        </w:numPr>
-      </w:pPr>
-      <w:r>
-        <w:t>Insert</w:t>
+        <w:t xml:space="preserve">After you have gathered all your information, you will need to enter </w:t>
+      </w:r>
+      <w:r>
+        <w:t xml:space="preserve">it in the correct fields on your tax form. </w:t>
+      </w:r>
+      <w:r>
+        <w:t>You should include your ID, name, manager, job title, and salary. Your job title is ‘Engineer Lv. 1’.</w:t>
       </w:r>
     </w:p>
     <w:p>
@@ -1097,23 +1052,7 @@
     </w:p>
     <w:p>
       <w:r>
-        <w:t xml:space="preserve">A member of your engineering team greets you and shows you to the operations center. She has dark blue hair and an accent that tells you she is from </w:t>
-      </w:r>
-      <w:proofErr w:type="spellStart"/>
-      <w:r>
-        <w:t>Corellia</w:t>
-      </w:r>
-      <w:proofErr w:type="spellEnd"/>
-      <w:r>
-        <w:t xml:space="preserve">. She forgets her </w:t>
-      </w:r>
-      <w:proofErr w:type="spellStart"/>
-      <w:r>
-        <w:t>datapad</w:t>
-      </w:r>
-      <w:proofErr w:type="spellEnd"/>
-      <w:r>
-        <w:t xml:space="preserve"> when she leaves, and you pick it up.</w:t>
+        <w:t>A member of your engineering team greets you and shows you to the operations center. She has dark blue hair and an accent that tells you she is from Corellia. She forgets her datapad when she leaves, and you pick it up.</w:t>
       </w:r>
     </w:p>
     <w:p>
@@ -1121,10 +1060,7 @@
         <w:pStyle w:val="Heading2"/>
       </w:pPr>
       <w:r>
-        <w:t xml:space="preserve">Day One: </w:t>
-      </w:r>
-      <w:r>
-        <w:t>Warning Signs</w:t>
+        <w:t>Day One: Warning Signs</w:t>
       </w:r>
     </w:p>
     <w:p>
@@ -1151,23 +1087,7 @@
         </w:numPr>
       </w:pPr>
       <w:r>
-        <w:t xml:space="preserve">You remember your old friends from your college days at the Imperial Academy: </w:t>
-      </w:r>
-      <w:proofErr w:type="spellStart"/>
-      <w:r>
-        <w:t>HyperdriveWiki</w:t>
-      </w:r>
-      <w:proofErr w:type="spellEnd"/>
-      <w:r>
-        <w:t xml:space="preserve"> and </w:t>
-      </w:r>
-      <w:proofErr w:type="spellStart"/>
-      <w:r>
-        <w:t>AtomicOverflow</w:t>
-      </w:r>
-      <w:proofErr w:type="spellEnd"/>
-      <w:r>
-        <w:t>.</w:t>
+        <w:t>You remember your old friends from your college days at the Imperial Academy: HyperdriveWiki and AtomicOverflow.</w:t>
       </w:r>
       <w:r>
         <w:t xml:space="preserve"> Perhaps they can get you out of this mess.</w:t>
@@ -1191,45 +1111,13 @@
         <w:t>FROM</w:t>
       </w:r>
       <w:r>
-        <w:t xml:space="preserve"> </w:t>
-      </w:r>
-      <w:proofErr w:type="spellStart"/>
-      <w:r>
-        <w:t>HyperdriveWiki</w:t>
-      </w:r>
-      <w:proofErr w:type="spellEnd"/>
-      <w:r>
-        <w:t xml:space="preserve"> </w:t>
+        <w:t xml:space="preserve"> HyperdriveWiki </w:t>
       </w:r>
       <w:r>
         <w:t>WHERE</w:t>
       </w:r>
       <w:r>
-        <w:t xml:space="preserve"> </w:t>
-      </w:r>
-      <w:proofErr w:type="spellStart"/>
-      <w:r>
-        <w:t>modelNumber</w:t>
-      </w:r>
-      <w:proofErr w:type="spellEnd"/>
-      <w:r>
-        <w:t xml:space="preserve"> LIKE ‘MT%’ AND </w:t>
-      </w:r>
-      <w:proofErr w:type="spellStart"/>
-      <w:r>
-        <w:t>powerType</w:t>
-      </w:r>
-      <w:proofErr w:type="spellEnd"/>
-      <w:r>
-        <w:t xml:space="preserve"> = “Fission” AND </w:t>
-      </w:r>
-      <w:proofErr w:type="spellStart"/>
-      <w:r>
-        <w:t>numPowerCells</w:t>
-      </w:r>
-      <w:proofErr w:type="spellEnd"/>
-      <w:r>
-        <w:t xml:space="preserve"> = 4</w:t>
+        <w:t xml:space="preserve"> modelNumber LIKE ‘MT%’ AND powerType = “Fission” AND numPowerCells = 4</w:t>
       </w:r>
     </w:p>
     <w:p>
@@ -1241,38 +1129,17 @@
         </w:numPr>
       </w:pPr>
       <w:r>
-        <w:t xml:space="preserve">SELECT </w:t>
-      </w:r>
-      <w:r>
-        <w:t>* FROM A</w:t>
-      </w:r>
-      <w:proofErr w:type="spellStart"/>
-      <w:r>
-        <w:t>tomicOverflow</w:t>
-      </w:r>
-      <w:proofErr w:type="spellEnd"/>
-      <w:r>
-        <w:t xml:space="preserve"> WHERE issue LIKE ‘%coolant%’</w:t>
-      </w:r>
-      <w:r>
-        <w:t xml:space="preserve"> AND </w:t>
-      </w:r>
-      <w:proofErr w:type="spellStart"/>
-      <w:r>
-        <w:t>modelNumber</w:t>
-      </w:r>
-      <w:proofErr w:type="spellEnd"/>
-      <w:r>
-        <w:t xml:space="preserve"> = </w:t>
+        <w:t>SELECT * FROM AtomicOverflow WHERE issue LIKE ‘%coolant%’</w:t>
+      </w:r>
+      <w:r>
+        <w:t xml:space="preserve"> AND modelNumber = </w:t>
       </w:r>
       <w:r>
         <w:t>{</w:t>
       </w:r>
-      <w:proofErr w:type="spellStart"/>
       <w:r>
         <w:t>model_number</w:t>
       </w:r>
-      <w:proofErr w:type="spellEnd"/>
       <w:r>
         <w:t>}</w:t>
       </w:r>
@@ -1332,28 +1199,12 @@
     </w:p>
     <w:p>
       <w:r>
-        <w:t xml:space="preserve">As you replace the final seal, the </w:t>
-      </w:r>
-      <w:proofErr w:type="spellStart"/>
-      <w:r>
-        <w:t>datapad</w:t>
-      </w:r>
-      <w:proofErr w:type="spellEnd"/>
-      <w:r>
-        <w:t xml:space="preserve"> you picked up beeps with a notification that reads: “Reactor repaired. New engineer may be a problem. Assess damage to plan and eliminate.”</w:t>
-      </w:r>
-    </w:p>
-    <w:p>
-      <w:r>
-        <w:t xml:space="preserve">On your own </w:t>
-      </w:r>
-      <w:proofErr w:type="spellStart"/>
-      <w:r>
-        <w:t>datapad</w:t>
-      </w:r>
-      <w:proofErr w:type="spellEnd"/>
-      <w:r>
-        <w:t>, you notice one unread message from your manager. It is an automatic reply that says: “Currently out of the office, will return on the 10</w:t>
+        <w:t>As you replace the final seal, the datapad you picked up beeps with a notification that reads: “Reactor repaired. New engineer may be a problem. Assess damage to plan and eliminate.”</w:t>
+      </w:r>
+    </w:p>
+    <w:p>
+      <w:r>
+        <w:t>On your own datapad, you notice one unread message from your manager. It is an automatic reply that says: “Currently out of the office, will return on the 10</w:t>
       </w:r>
       <w:r>
         <w:rPr>
@@ -1397,10 +1248,303 @@
       <w:r>
         <w:t xml:space="preserve">Day Two: </w:t>
       </w:r>
-    </w:p>
-    <w:p>
+      <w:r>
+        <w:t>System Upgrades</w:t>
+      </w:r>
       <w:bookmarkStart w:id="0" w:name="_GoBack"/>
       <w:bookmarkEnd w:id="0"/>
+    </w:p>
+    <w:p>
+      <w:r>
+        <w:t xml:space="preserve">You notice the vast amount of outdated software running on the station. </w:t>
+      </w:r>
+      <w:r>
+        <w:t xml:space="preserve">The </w:t>
+      </w:r>
+      <w:r>
+        <w:t>computers</w:t>
+      </w:r>
+      <w:r>
+        <w:t xml:space="preserve"> haven’t been updated in five years- it’s a wonder that they </w:t>
+      </w:r>
+      <w:r>
+        <w:t>work at all</w:t>
+      </w:r>
+      <w:r>
+        <w:t>!</w:t>
+      </w:r>
+      <w:r>
+        <w:t xml:space="preserve"> You wonder what the </w:t>
+      </w:r>
+      <w:r>
+        <w:t xml:space="preserve">system administrators </w:t>
+      </w:r>
+      <w:r>
+        <w:t>have been up to all this time.</w:t>
+      </w:r>
+      <w:r>
+        <w:t xml:space="preserve"> Since you are a jack-of-all-trades engineer, you take it upon yourself to do their </w:t>
+      </w:r>
+      <w:r>
+        <w:t>job</w:t>
+      </w:r>
+      <w:r>
+        <w:t xml:space="preserve"> for them.</w:t>
+      </w:r>
+      <w:r>
+        <w:t xml:space="preserve"> </w:t>
+      </w:r>
+      <w:r>
+        <w:t>If there is malware on these machines, it could be a real problem.</w:t>
+      </w:r>
+    </w:p>
+    <w:p>
+      <w:pPr>
+        <w:pStyle w:val="ListParagraph"/>
+        <w:numPr>
+          <w:ilvl w:val="0"/>
+          <w:numId w:val="4"/>
+        </w:numPr>
+      </w:pPr>
+      <w:r>
+        <w:t xml:space="preserve">Navigation computers </w:t>
+      </w:r>
+      <w:r>
+        <w:t>with the GalaxyTrekker operating system should be updated to version 3.0</w:t>
+      </w:r>
+    </w:p>
+    <w:p>
+      <w:pPr>
+        <w:pStyle w:val="ListParagraph"/>
+        <w:numPr>
+          <w:ilvl w:val="0"/>
+          <w:numId w:val="4"/>
+        </w:numPr>
+      </w:pPr>
+      <w:r>
+        <w:t>Navigation computers with the StarLite operating system should be updated to version 5.76</w:t>
+      </w:r>
+    </w:p>
+    <w:p>
+      <w:pPr>
+        <w:pStyle w:val="ListParagraph"/>
+        <w:numPr>
+          <w:ilvl w:val="0"/>
+          <w:numId w:val="4"/>
+        </w:numPr>
+      </w:pPr>
+      <w:r>
+        <w:t xml:space="preserve">Diagnostic computers with the </w:t>
+      </w:r>
+      <w:r>
+        <w:t>TiniDroid operating system</w:t>
+      </w:r>
+      <w:r>
+        <w:t xml:space="preserve"> are </w:t>
+      </w:r>
+      <w:r>
+        <w:t>particularly vulnerable and</w:t>
+      </w:r>
+      <w:r>
+        <w:t xml:space="preserve"> should be </w:t>
+      </w:r>
+      <w:r>
+        <w:t>reimaged with the WireMechanic operating system</w:t>
+      </w:r>
+      <w:r>
+        <w:t xml:space="preserve"> (</w:t>
+      </w:r>
+      <w:r>
+        <w:t>They will automatically have the latest version</w:t>
+      </w:r>
+      <w:r>
+        <w:t>, so you don’t need to worry about upgrading it</w:t>
+      </w:r>
+      <w:r>
+        <w:t>.)</w:t>
+      </w:r>
+    </w:p>
+    <w:p>
+      <w:pPr>
+        <w:pStyle w:val="ListParagraph"/>
+        <w:numPr>
+          <w:ilvl w:val="0"/>
+          <w:numId w:val="4"/>
+        </w:numPr>
+      </w:pPr>
+      <w:r>
+        <w:t xml:space="preserve">Diagnostic computers with </w:t>
+      </w:r>
+      <w:r>
+        <w:t>older versions of the WireMechanic operating system should be updated to version 1.12</w:t>
+      </w:r>
+    </w:p>
+    <w:p>
+      <w:pPr>
+        <w:pStyle w:val="ListParagraph"/>
+        <w:numPr>
+          <w:ilvl w:val="0"/>
+          <w:numId w:val="4"/>
+        </w:numPr>
+        <w:rPr>
+          <w:i/>
+          <w:iCs/>
+        </w:rPr>
+      </w:pPr>
+      <w:r>
+        <w:rPr>
+          <w:i/>
+          <w:iCs/>
+        </w:rPr>
+        <w:t>Potential Solution</w:t>
+      </w:r>
+    </w:p>
+    <w:p>
+      <w:pPr>
+        <w:pStyle w:val="ListParagraph"/>
+        <w:numPr>
+          <w:ilvl w:val="1"/>
+          <w:numId w:val="4"/>
+        </w:numPr>
+        <w:spacing w:after="0"/>
+      </w:pPr>
+      <w:r>
+        <w:t xml:space="preserve">CASE </w:t>
+      </w:r>
+    </w:p>
+    <w:p>
+      <w:pPr>
+        <w:pStyle w:val="ListParagraph"/>
+        <w:spacing w:after="0"/>
+        <w:ind w:left="1440"/>
+      </w:pPr>
+      <w:r>
+        <w:t>WHEN purpose = ‘Navigation’</w:t>
+      </w:r>
+    </w:p>
+    <w:p>
+      <w:pPr>
+        <w:spacing w:after="0"/>
+        <w:ind w:left="1440" w:firstLine="720"/>
+      </w:pPr>
+      <w:r>
+        <w:t>CASE</w:t>
+      </w:r>
+    </w:p>
+    <w:p>
+      <w:pPr>
+        <w:spacing w:after="0"/>
+        <w:ind w:left="1440" w:firstLine="720"/>
+      </w:pPr>
+      <w:r>
+        <w:t>WHEN os = ‘GalaxyTrekker’ THEN version = 3.0</w:t>
+      </w:r>
+    </w:p>
+    <w:p>
+      <w:pPr>
+        <w:spacing w:after="0"/>
+        <w:ind w:left="1440" w:firstLine="720"/>
+      </w:pPr>
+      <w:r>
+        <w:t>WHEN os = ‘StarLite’ THEN version = 5.76</w:t>
+      </w:r>
+    </w:p>
+    <w:p>
+      <w:pPr>
+        <w:spacing w:after="0"/>
+        <w:ind w:left="1440" w:firstLine="720"/>
+      </w:pPr>
+      <w:r>
+        <w:t>END</w:t>
+      </w:r>
+    </w:p>
+    <w:p>
+      <w:pPr>
+        <w:spacing w:after="0"/>
+      </w:pPr>
+      <w:r>
+        <w:tab/>
+      </w:r>
+      <w:r>
+        <w:tab/>
+        <w:t>WHEN purpose = ‘Diagnostic’</w:t>
+      </w:r>
+    </w:p>
+    <w:p>
+      <w:pPr>
+        <w:spacing w:after="0"/>
+        <w:ind w:left="2160"/>
+      </w:pPr>
+      <w:r>
+        <w:t>CASE</w:t>
+      </w:r>
+    </w:p>
+    <w:p>
+      <w:pPr>
+        <w:spacing w:after="0"/>
+        <w:ind w:left="2160"/>
+      </w:pPr>
+      <w:r>
+        <w:t>WHEN os = ‘TiniDroid’ THEN os = ‘WireMechanic’</w:t>
+      </w:r>
+    </w:p>
+    <w:p>
+      <w:pPr>
+        <w:spacing w:after="0"/>
+        <w:ind w:left="1440" w:firstLine="720"/>
+      </w:pPr>
+      <w:r>
+        <w:t>WHEN os=’WireMechanic’ THEN version = 1.12</w:t>
+      </w:r>
+    </w:p>
+    <w:p>
+      <w:pPr>
+        <w:spacing w:after="0"/>
+      </w:pPr>
+      <w:r>
+        <w:tab/>
+      </w:r>
+      <w:r>
+        <w:tab/>
+      </w:r>
+      <w:r>
+        <w:tab/>
+        <w:t>END</w:t>
+      </w:r>
+    </w:p>
+    <w:p>
+      <w:pPr>
+        <w:spacing w:after="0"/>
+        <w:ind w:left="720" w:firstLine="720"/>
+      </w:pPr>
+      <w:r>
+        <w:t>END</w:t>
+      </w:r>
+    </w:p>
+    <w:p>
+      <w:pPr>
+        <w:spacing w:after="0"/>
+        <w:ind w:left="720" w:firstLine="720"/>
+      </w:pPr>
+    </w:p>
+    <w:p>
+      <w:pPr>
+        <w:pStyle w:val="Heading3"/>
+      </w:pPr>
+      <w:r>
+        <w:t>After Task Complete</w:t>
+      </w:r>
+    </w:p>
+    <w:p>
+      <w:r>
+        <w:t>You realize that one of the diagnostic computers that was running the TiniDroid OS has been hacked.</w:t>
+      </w:r>
+      <w:r>
+        <w:t xml:space="preserve"> Reimaging the computer will solve this issue, but you decide to </w:t>
+      </w:r>
+      <w:r>
+        <w:t>boot it up inside a virtual machine so you can investigate.</w:t>
+      </w:r>
     </w:p>
     <w:sectPr>
       <w:pgSz w:w="12240" w:h="15840"/>
@@ -1415,6 +1559,119 @@
 <file path=word/numbering.xml><?xml version="1.0" encoding="utf-8"?>
 <w:numbering xmlns:wpc="http://schemas.microsoft.com/office/word/2010/wordprocessingCanvas" xmlns:cx="http://schemas.microsoft.com/office/drawing/2014/chartex" xmlns:cx1="http://schemas.microsoft.com/office/drawing/2015/9/8/chartex" xmlns:cx2="http://schemas.microsoft.com/office/drawing/2015/10/21/chartex" xmlns:cx3="http://schemas.microsoft.com/office/drawing/2016/5/9/chartex" xmlns:cx4="http://schemas.microsoft.com/office/drawing/2016/5/10/chartex" xmlns:cx5="http://schemas.microsoft.com/office/drawing/2016/5/11/chartex" xmlns:cx6="http://schemas.microsoft.com/office/drawing/2016/5/12/chartex" xmlns:cx7="http://schemas.microsoft.com/office/drawing/2016/5/13/chartex" xmlns:cx8="http://schemas.microsoft.com/office/drawing/2016/5/14/chartex" xmlns:mc="http://schemas.openxmlformats.org/markup-compatibility/2006" xmlns:aink="http://schemas.microsoft.com/office/drawing/2016/ink" xmlns:am3d="http://schemas.microsoft.com/office/drawing/2017/model3d" xmlns:o="urn:schemas-microsoft-com:office:office" xmlns:r="http://schemas.openxmlformats.org/officeDocument/2006/relationships" xmlns:m="http://schemas.openxmlformats.org/officeDocument/2006/math" xmlns:v="urn:schemas-microsoft-com:vml" xmlns:wp14="http://schemas.microsoft.com/office/word/2010/wordprocessingDrawing" xmlns:wp="http://schemas.openxmlformats.org/drawingml/2006/wordprocessingDrawing" xmlns:w10="urn:schemas-microsoft-com:office:word" xmlns:w="http://schemas.openxmlformats.org/wordprocessingml/2006/main" xmlns:w14="http://schemas.microsoft.com/office/word/2010/wordml" xmlns:w15="http://schemas.microsoft.com/office/word/2012/wordml" xmlns:w16cid="http://schemas.microsoft.com/office/word/2016/wordml/cid" xmlns:w16se="http://schemas.microsoft.com/office/word/2015/wordml/symex" xmlns:wpg="http://schemas.microsoft.com/office/word/2010/wordprocessingGroup" xmlns:wpi="http://schemas.microsoft.com/office/word/2010/wordprocessingInk" xmlns:wne="http://schemas.microsoft.com/office/word/2006/wordml" xmlns:wps="http://schemas.microsoft.com/office/word/2010/wordprocessingShape" mc:Ignorable="w14 w15 w16se w16cid wp14">
   <w:abstractNum w:abstractNumId="0" w15:restartNumberingAfterBreak="0">
+    <w:nsid w:val="02FF32AF"/>
+    <w:multiLevelType w:val="hybridMultilevel"/>
+    <w:tmpl w:val="2EC0D934"/>
+    <w:lvl w:ilvl="0" w:tplc="04090001">
+      <w:start w:val="1"/>
+      <w:numFmt w:val="bullet"/>
+      <w:lvlText w:val=""/>
+      <w:lvlJc w:val="left"/>
+      <w:pPr>
+        <w:ind w:left="720" w:hanging="360"/>
+      </w:pPr>
+      <w:rPr>
+        <w:rFonts w:ascii="Symbol" w:hAnsi="Symbol" w:hint="default"/>
+      </w:rPr>
+    </w:lvl>
+    <w:lvl w:ilvl="1" w:tplc="04090003">
+      <w:start w:val="1"/>
+      <w:numFmt w:val="bullet"/>
+      <w:lvlText w:val="o"/>
+      <w:lvlJc w:val="left"/>
+      <w:pPr>
+        <w:ind w:left="1440" w:hanging="360"/>
+      </w:pPr>
+      <w:rPr>
+        <w:rFonts w:ascii="Courier New" w:hAnsi="Courier New" w:cs="Courier New" w:hint="default"/>
+      </w:rPr>
+    </w:lvl>
+    <w:lvl w:ilvl="2" w:tplc="04090005">
+      <w:start w:val="1"/>
+      <w:numFmt w:val="bullet"/>
+      <w:lvlText w:val=""/>
+      <w:lvlJc w:val="left"/>
+      <w:pPr>
+        <w:ind w:left="2160" w:hanging="360"/>
+      </w:pPr>
+      <w:rPr>
+        <w:rFonts w:ascii="Wingdings" w:hAnsi="Wingdings" w:hint="default"/>
+      </w:rPr>
+    </w:lvl>
+    <w:lvl w:ilvl="3" w:tplc="04090001" w:tentative="1">
+      <w:start w:val="1"/>
+      <w:numFmt w:val="bullet"/>
+      <w:lvlText w:val=""/>
+      <w:lvlJc w:val="left"/>
+      <w:pPr>
+        <w:ind w:left="2880" w:hanging="360"/>
+      </w:pPr>
+      <w:rPr>
+        <w:rFonts w:ascii="Symbol" w:hAnsi="Symbol" w:hint="default"/>
+      </w:rPr>
+    </w:lvl>
+    <w:lvl w:ilvl="4" w:tplc="04090003" w:tentative="1">
+      <w:start w:val="1"/>
+      <w:numFmt w:val="bullet"/>
+      <w:lvlText w:val="o"/>
+      <w:lvlJc w:val="left"/>
+      <w:pPr>
+        <w:ind w:left="3600" w:hanging="360"/>
+      </w:pPr>
+      <w:rPr>
+        <w:rFonts w:ascii="Courier New" w:hAnsi="Courier New" w:cs="Courier New" w:hint="default"/>
+      </w:rPr>
+    </w:lvl>
+    <w:lvl w:ilvl="5" w:tplc="04090005" w:tentative="1">
+      <w:start w:val="1"/>
+      <w:numFmt w:val="bullet"/>
+      <w:lvlText w:val=""/>
+      <w:lvlJc w:val="left"/>
+      <w:pPr>
+        <w:ind w:left="4320" w:hanging="360"/>
+      </w:pPr>
+      <w:rPr>
+        <w:rFonts w:ascii="Wingdings" w:hAnsi="Wingdings" w:hint="default"/>
+      </w:rPr>
+    </w:lvl>
+    <w:lvl w:ilvl="6" w:tplc="04090001" w:tentative="1">
+      <w:start w:val="1"/>
+      <w:numFmt w:val="bullet"/>
+      <w:lvlText w:val=""/>
+      <w:lvlJc w:val="left"/>
+      <w:pPr>
+        <w:ind w:left="5040" w:hanging="360"/>
+      </w:pPr>
+      <w:rPr>
+        <w:rFonts w:ascii="Symbol" w:hAnsi="Symbol" w:hint="default"/>
+      </w:rPr>
+    </w:lvl>
+    <w:lvl w:ilvl="7" w:tplc="04090003" w:tentative="1">
+      <w:start w:val="1"/>
+      <w:numFmt w:val="bullet"/>
+      <w:lvlText w:val="o"/>
+      <w:lvlJc w:val="left"/>
+      <w:pPr>
+        <w:ind w:left="5760" w:hanging="360"/>
+      </w:pPr>
+      <w:rPr>
+        <w:rFonts w:ascii="Courier New" w:hAnsi="Courier New" w:cs="Courier New" w:hint="default"/>
+      </w:rPr>
+    </w:lvl>
+    <w:lvl w:ilvl="8" w:tplc="04090005" w:tentative="1">
+      <w:start w:val="1"/>
+      <w:numFmt w:val="bullet"/>
+      <w:lvlText w:val=""/>
+      <w:lvlJc w:val="left"/>
+      <w:pPr>
+        <w:ind w:left="6480" w:hanging="360"/>
+      </w:pPr>
+      <w:rPr>
+        <w:rFonts w:ascii="Wingdings" w:hAnsi="Wingdings" w:hint="default"/>
+      </w:rPr>
+    </w:lvl>
+  </w:abstractNum>
+  <w:abstractNum w:abstractNumId="1" w15:restartNumberingAfterBreak="0">
     <w:nsid w:val="225725A7"/>
     <w:multiLevelType w:val="hybridMultilevel"/>
     <w:tmpl w:val="421EF0B2"/>
@@ -1442,7 +1699,7 @@
         <w:rFonts w:ascii="Courier New" w:hAnsi="Courier New" w:cs="Courier New" w:hint="default"/>
       </w:rPr>
     </w:lvl>
-    <w:lvl w:ilvl="2" w:tplc="04090005" w:tentative="1">
+    <w:lvl w:ilvl="2" w:tplc="04090005">
       <w:start w:val="1"/>
       <w:numFmt w:val="bullet"/>
       <w:lvlText w:val=""/>
@@ -1527,7 +1784,7 @@
       </w:rPr>
     </w:lvl>
   </w:abstractNum>
-  <w:abstractNum w:abstractNumId="1" w15:restartNumberingAfterBreak="0">
+  <w:abstractNum w:abstractNumId="2" w15:restartNumberingAfterBreak="0">
     <w:nsid w:val="24D40F63"/>
     <w:multiLevelType w:val="hybridMultilevel"/>
     <w:tmpl w:val="F670CEF8"/>
@@ -1616,7 +1873,7 @@
       </w:pPr>
     </w:lvl>
   </w:abstractNum>
-  <w:abstractNum w:abstractNumId="2" w15:restartNumberingAfterBreak="0">
+  <w:abstractNum w:abstractNumId="3" w15:restartNumberingAfterBreak="0">
     <w:nsid w:val="46DE06B1"/>
     <w:multiLevelType w:val="hybridMultilevel"/>
     <w:tmpl w:val="EA24F4F2"/>
@@ -1730,13 +1987,16 @@
     </w:lvl>
   </w:abstractNum>
   <w:num w:numId="1">
+    <w:abstractNumId w:val="2"/>
+  </w:num>
+  <w:num w:numId="2">
     <w:abstractNumId w:val="1"/>
   </w:num>
-  <w:num w:numId="2">
+  <w:num w:numId="3">
+    <w:abstractNumId w:val="3"/>
+  </w:num>
+  <w:num w:numId="4">
     <w:abstractNumId w:val="0"/>
-  </w:num>
-  <w:num w:numId="3">
-    <w:abstractNumId w:val="2"/>
   </w:num>
 </w:numbering>
 </file>
@@ -1864,6 +2124,7 @@
     <w:lsdException w:name="HTML Sample" w:semiHidden="1" w:unhideWhenUsed="1"/>
     <w:lsdException w:name="HTML Typewriter" w:semiHidden="1" w:unhideWhenUsed="1"/>
     <w:lsdException w:name="HTML Variable" w:semiHidden="1" w:unhideWhenUsed="1"/>
+    <w:lsdException w:name="Normal Table" w:semiHidden="1" w:unhideWhenUsed="1"/>
     <w:lsdException w:name="annotation subject" w:semiHidden="1" w:unhideWhenUsed="1"/>
     <w:lsdException w:name="No List" w:semiHidden="1" w:unhideWhenUsed="1"/>
     <w:lsdException w:name="Outline List 1" w:semiHidden="1" w:unhideWhenUsed="1"/>
@@ -1910,8 +2171,10 @@
     <w:lsdException w:name="Table Subtle 2" w:semiHidden="1" w:unhideWhenUsed="1"/>
     <w:lsdException w:name="Table Web 1" w:semiHidden="1" w:unhideWhenUsed="1"/>
     <w:lsdException w:name="Table Web 2" w:semiHidden="1" w:unhideWhenUsed="1"/>
+    <w:lsdException w:name="Table Web 3" w:semiHidden="1" w:unhideWhenUsed="1"/>
     <w:lsdException w:name="Balloon Text" w:semiHidden="1" w:unhideWhenUsed="1"/>
     <w:lsdException w:name="Table Grid" w:uiPriority="39"/>
+    <w:lsdException w:name="Table Theme" w:semiHidden="1" w:unhideWhenUsed="1"/>
     <w:lsdException w:name="Placeholder Text" w:semiHidden="1"/>
     <w:lsdException w:name="No Spacing" w:uiPriority="1" w:qFormat="1"/>
     <w:lsdException w:name="Light Shading" w:uiPriority="60"/>

</xml_diff>

<commit_message>
updated database architecture for day 2 challenge 1
</commit_message>
<xml_diff>
--- a/Gameplay.docx
+++ b/Gameplay.docx
@@ -116,9 +116,11 @@
             <w:pPr>
               <w:jc w:val="center"/>
             </w:pPr>
+            <w:proofErr w:type="spellStart"/>
             <w:r>
               <w:t>jobTitle</w:t>
             </w:r>
+            <w:proofErr w:type="spellEnd"/>
           </w:p>
         </w:tc>
         <w:tc>
@@ -129,9 +131,11 @@
             <w:pPr>
               <w:jc w:val="center"/>
             </w:pPr>
+            <w:proofErr w:type="spellStart"/>
             <w:r>
               <w:t>managerName</w:t>
             </w:r>
+            <w:proofErr w:type="spellEnd"/>
           </w:p>
         </w:tc>
         <w:tc>
@@ -316,9 +320,11 @@
             <w:pPr>
               <w:jc w:val="center"/>
             </w:pPr>
+            <w:proofErr w:type="spellStart"/>
             <w:r>
               <w:t>homePlanet</w:t>
             </w:r>
+            <w:proofErr w:type="spellEnd"/>
           </w:p>
         </w:tc>
         <w:tc>
@@ -329,9 +335,11 @@
             <w:pPr>
               <w:jc w:val="center"/>
             </w:pPr>
+            <w:proofErr w:type="spellStart"/>
             <w:r>
               <w:t>hairColor</w:t>
             </w:r>
+            <w:proofErr w:type="spellEnd"/>
           </w:p>
         </w:tc>
         <w:tc>
@@ -342,9 +350,11 @@
             <w:pPr>
               <w:jc w:val="center"/>
             </w:pPr>
+            <w:proofErr w:type="spellStart"/>
             <w:r>
               <w:t>eyeColor</w:t>
             </w:r>
+            <w:proofErr w:type="spellEnd"/>
           </w:p>
         </w:tc>
         <w:tc>
@@ -496,6 +506,7 @@
                 <w:bCs/>
               </w:rPr>
             </w:pPr>
+            <w:proofErr w:type="spellStart"/>
             <w:r>
               <w:rPr>
                 <w:b/>
@@ -503,6 +514,7 @@
               </w:rPr>
               <w:t>EquipmentInventory</w:t>
             </w:r>
+            <w:proofErr w:type="spellEnd"/>
           </w:p>
         </w:tc>
       </w:tr>
@@ -516,7 +528,10 @@
               <w:jc w:val="center"/>
             </w:pPr>
             <w:r>
-              <w:t>Category</w:t>
+              <w:t>c</w:t>
+            </w:r>
+            <w:r>
+              <w:t>ategory</w:t>
             </w:r>
           </w:p>
         </w:tc>
@@ -528,9 +543,11 @@
             <w:pPr>
               <w:jc w:val="center"/>
             </w:pPr>
+            <w:proofErr w:type="spellStart"/>
             <w:r>
               <w:t>modelNumber</w:t>
             </w:r>
+            <w:proofErr w:type="spellEnd"/>
           </w:p>
         </w:tc>
         <w:tc>
@@ -541,9 +558,11 @@
             <w:pPr>
               <w:jc w:val="center"/>
             </w:pPr>
+            <w:proofErr w:type="spellStart"/>
             <w:r>
               <w:t>employeeID</w:t>
             </w:r>
+            <w:proofErr w:type="spellEnd"/>
           </w:p>
         </w:tc>
         <w:tc>
@@ -554,9 +573,11 @@
             <w:pPr>
               <w:jc w:val="center"/>
             </w:pPr>
+            <w:proofErr w:type="spellStart"/>
             <w:r>
               <w:t>dateReceived</w:t>
             </w:r>
+            <w:proofErr w:type="spellEnd"/>
           </w:p>
         </w:tc>
       </w:tr>
@@ -673,6 +694,7 @@
                 <w:bCs/>
               </w:rPr>
             </w:pPr>
+            <w:proofErr w:type="spellStart"/>
             <w:r>
               <w:rPr>
                 <w:b/>
@@ -680,6 +702,7 @@
               </w:rPr>
               <w:t>HyperdriveWiki</w:t>
             </w:r>
+            <w:proofErr w:type="spellEnd"/>
           </w:p>
         </w:tc>
       </w:tr>
@@ -692,9 +715,11 @@
             <w:pPr>
               <w:jc w:val="center"/>
             </w:pPr>
+            <w:proofErr w:type="spellStart"/>
             <w:r>
               <w:t>modelNumber</w:t>
             </w:r>
+            <w:proofErr w:type="spellEnd"/>
           </w:p>
         </w:tc>
         <w:tc>
@@ -705,9 +730,11 @@
             <w:pPr>
               <w:jc w:val="center"/>
             </w:pPr>
+            <w:proofErr w:type="spellStart"/>
             <w:r>
               <w:t>powerType</w:t>
             </w:r>
+            <w:proofErr w:type="spellEnd"/>
           </w:p>
         </w:tc>
         <w:tc>
@@ -718,9 +745,11 @@
             <w:pPr>
               <w:jc w:val="center"/>
             </w:pPr>
+            <w:proofErr w:type="spellStart"/>
             <w:r>
               <w:t>numPowerCells</w:t>
             </w:r>
+            <w:proofErr w:type="spellEnd"/>
           </w:p>
         </w:tc>
       </w:tr>
@@ -804,6 +833,7 @@
                 <w:bCs/>
               </w:rPr>
             </w:pPr>
+            <w:proofErr w:type="spellStart"/>
             <w:r>
               <w:rPr>
                 <w:b/>
@@ -811,6 +841,7 @@
               </w:rPr>
               <w:t>AtomicOverflow</w:t>
             </w:r>
+            <w:proofErr w:type="spellEnd"/>
           </w:p>
         </w:tc>
       </w:tr>
@@ -823,9 +854,11 @@
             <w:pPr>
               <w:jc w:val="center"/>
             </w:pPr>
+            <w:proofErr w:type="spellStart"/>
             <w:r>
               <w:t>modelNumber</w:t>
             </w:r>
+            <w:proofErr w:type="spellEnd"/>
           </w:p>
         </w:tc>
         <w:tc>
@@ -837,7 +870,10 @@
               <w:jc w:val="center"/>
             </w:pPr>
             <w:r>
-              <w:t>Issue</w:t>
+              <w:t>i</w:t>
+            </w:r>
+            <w:r>
+              <w:t>ssue</w:t>
             </w:r>
           </w:p>
         </w:tc>
@@ -910,6 +946,190 @@
       </w:tr>
     </w:tbl>
     <w:p/>
+    <w:tbl>
+      <w:tblPr>
+        <w:tblStyle w:val="TableGrid"/>
+        <w:tblW w:w="0" w:type="auto"/>
+        <w:tblLook w:val="04A0" w:firstRow="1" w:lastRow="0" w:firstColumn="1" w:lastColumn="0" w:noHBand="0" w:noVBand="1"/>
+      </w:tblPr>
+      <w:tblGrid>
+        <w:gridCol w:w="2288"/>
+        <w:gridCol w:w="2319"/>
+        <w:gridCol w:w="2408"/>
+        <w:gridCol w:w="2335"/>
+      </w:tblGrid>
+      <w:tr>
+        <w:tc>
+          <w:tcPr>
+            <w:tcW w:w="9350" w:type="dxa"/>
+            <w:gridSpan w:val="4"/>
+          </w:tcPr>
+          <w:p>
+            <w:pPr>
+              <w:jc w:val="center"/>
+              <w:rPr>
+                <w:b/>
+                <w:bCs/>
+              </w:rPr>
+            </w:pPr>
+            <w:proofErr w:type="spellStart"/>
+            <w:r>
+              <w:rPr>
+                <w:b/>
+                <w:bCs/>
+              </w:rPr>
+              <w:t>StationComputers</w:t>
+            </w:r>
+            <w:proofErr w:type="spellEnd"/>
+          </w:p>
+        </w:tc>
+      </w:tr>
+      <w:tr>
+        <w:tc>
+          <w:tcPr>
+            <w:tcW w:w="2288" w:type="dxa"/>
+          </w:tcPr>
+          <w:p>
+            <w:pPr>
+              <w:jc w:val="center"/>
+            </w:pPr>
+            <w:r>
+              <w:t>purpose</w:t>
+            </w:r>
+          </w:p>
+        </w:tc>
+        <w:tc>
+          <w:tcPr>
+            <w:tcW w:w="2319" w:type="dxa"/>
+          </w:tcPr>
+          <w:p>
+            <w:pPr>
+              <w:jc w:val="center"/>
+            </w:pPr>
+            <w:proofErr w:type="spellStart"/>
+            <w:r>
+              <w:t>maintainerName</w:t>
+            </w:r>
+            <w:proofErr w:type="spellEnd"/>
+          </w:p>
+        </w:tc>
+        <w:tc>
+          <w:tcPr>
+            <w:tcW w:w="2408" w:type="dxa"/>
+          </w:tcPr>
+          <w:p>
+            <w:pPr>
+              <w:jc w:val="center"/>
+            </w:pPr>
+            <w:proofErr w:type="spellStart"/>
+            <w:r>
+              <w:t>os</w:t>
+            </w:r>
+            <w:proofErr w:type="spellEnd"/>
+          </w:p>
+        </w:tc>
+        <w:tc>
+          <w:tcPr>
+            <w:tcW w:w="2335" w:type="dxa"/>
+          </w:tcPr>
+          <w:p>
+            <w:pPr>
+              <w:jc w:val="center"/>
+            </w:pPr>
+            <w:r>
+              <w:t>version</w:t>
+            </w:r>
+          </w:p>
+        </w:tc>
+      </w:tr>
+      <w:tr>
+        <w:tc>
+          <w:tcPr>
+            <w:tcW w:w="2288" w:type="dxa"/>
+          </w:tcPr>
+          <w:p>
+            <w:pPr>
+              <w:jc w:val="center"/>
+              <w:rPr>
+                <w:i/>
+                <w:iCs/>
+              </w:rPr>
+            </w:pPr>
+            <w:r>
+              <w:rPr>
+                <w:i/>
+                <w:iCs/>
+              </w:rPr>
+              <w:t>String</w:t>
+            </w:r>
+          </w:p>
+        </w:tc>
+        <w:tc>
+          <w:tcPr>
+            <w:tcW w:w="2319" w:type="dxa"/>
+          </w:tcPr>
+          <w:p>
+            <w:pPr>
+              <w:jc w:val="center"/>
+              <w:rPr>
+                <w:i/>
+                <w:iCs/>
+              </w:rPr>
+            </w:pPr>
+            <w:r>
+              <w:rPr>
+                <w:i/>
+                <w:iCs/>
+              </w:rPr>
+              <w:t>String</w:t>
+            </w:r>
+          </w:p>
+        </w:tc>
+        <w:tc>
+          <w:tcPr>
+            <w:tcW w:w="2408" w:type="dxa"/>
+          </w:tcPr>
+          <w:p>
+            <w:pPr>
+              <w:jc w:val="center"/>
+              <w:rPr>
+                <w:i/>
+                <w:iCs/>
+              </w:rPr>
+            </w:pPr>
+            <w:r>
+              <w:rPr>
+                <w:i/>
+                <w:iCs/>
+              </w:rPr>
+              <w:t>String</w:t>
+            </w:r>
+          </w:p>
+        </w:tc>
+        <w:tc>
+          <w:tcPr>
+            <w:tcW w:w="2335" w:type="dxa"/>
+          </w:tcPr>
+          <w:p>
+            <w:pPr>
+              <w:jc w:val="center"/>
+              <w:rPr>
+                <w:i/>
+                <w:iCs/>
+              </w:rPr>
+            </w:pPr>
+            <w:r>
+              <w:rPr>
+                <w:i/>
+                <w:iCs/>
+              </w:rPr>
+              <w:t>Float</w:t>
+            </w:r>
+          </w:p>
+        </w:tc>
+      </w:tr>
+    </w:tbl>
+    <w:p/>
     <w:p>
       <w:pPr>
         <w:pStyle w:val="Heading1"/>
@@ -920,6 +1140,8 @@
       <w:r>
         <w:t>Challenges</w:t>
       </w:r>
+      <w:bookmarkStart w:id="0" w:name="_GoBack"/>
+      <w:bookmarkEnd w:id="0"/>
     </w:p>
     <w:p>
       <w:r>
@@ -937,6 +1159,7 @@
         <w:pStyle w:val="Heading2"/>
       </w:pPr>
       <w:r>
+        <w:lastRenderedPageBreak/>
         <w:t>Day One: NEO</w:t>
       </w:r>
     </w:p>
@@ -960,7 +1183,6 @@
         </w:numPr>
       </w:pPr>
       <w:r>
-        <w:lastRenderedPageBreak/>
         <w:t>You will need to select an employee ID that has not been previously used. This must be a 6-digit positive integer.</w:t>
       </w:r>
     </w:p>
@@ -1052,7 +1274,23 @@
     </w:p>
     <w:p>
       <w:r>
-        <w:t>A member of your engineering team greets you and shows you to the operations center. She has dark blue hair and an accent that tells you she is from Corellia. She forgets her datapad when she leaves, and you pick it up.</w:t>
+        <w:t xml:space="preserve">A member of your engineering team greets you and shows you to the operations center. She has dark blue hair and an accent that tells you she is from </w:t>
+      </w:r>
+      <w:proofErr w:type="spellStart"/>
+      <w:r>
+        <w:t>Corellia</w:t>
+      </w:r>
+      <w:proofErr w:type="spellEnd"/>
+      <w:r>
+        <w:t xml:space="preserve">. She forgets her </w:t>
+      </w:r>
+      <w:proofErr w:type="spellStart"/>
+      <w:r>
+        <w:t>datapad</w:t>
+      </w:r>
+      <w:proofErr w:type="spellEnd"/>
+      <w:r>
+        <w:t xml:space="preserve"> when she leaves, and you pick it up.</w:t>
       </w:r>
     </w:p>
     <w:p>
@@ -1065,7 +1303,15 @@
     </w:p>
     <w:p>
       <w:r>
-        <w:t>A red light flashes in the operations center. There is coolant leaking from the main reactor! Mysteriously, you are the only employee in the room. You send a panicked message to your manager and rush off to fix the reactor.</w:t>
+        <w:t xml:space="preserve">A </w:t>
+      </w:r>
+      <w:proofErr w:type="gramStart"/>
+      <w:r>
+        <w:t>red light</w:t>
+      </w:r>
+      <w:proofErr w:type="gramEnd"/>
+      <w:r>
+        <w:t xml:space="preserve"> flashes in the operations center. There is coolant leaking from the main reactor! Mysteriously, you are the only employee in the room. You send a panicked message to your manager and rush off to fix the reactor.</w:t>
       </w:r>
     </w:p>
     <w:p>
@@ -1087,7 +1333,23 @@
         </w:numPr>
       </w:pPr>
       <w:r>
-        <w:t>You remember your old friends from your college days at the Imperial Academy: HyperdriveWiki and AtomicOverflow.</w:t>
+        <w:t xml:space="preserve">You remember your old friends from your college days at the Imperial Academy: </w:t>
+      </w:r>
+      <w:proofErr w:type="spellStart"/>
+      <w:r>
+        <w:t>HyperdriveWiki</w:t>
+      </w:r>
+      <w:proofErr w:type="spellEnd"/>
+      <w:r>
+        <w:t xml:space="preserve"> and </w:t>
+      </w:r>
+      <w:proofErr w:type="spellStart"/>
+      <w:r>
+        <w:t>AtomicOverflow</w:t>
+      </w:r>
+      <w:proofErr w:type="spellEnd"/>
+      <w:r>
+        <w:t>.</w:t>
       </w:r>
       <w:r>
         <w:t xml:space="preserve"> Perhaps they can get you out of this mess.</w:t>
@@ -1111,13 +1373,45 @@
         <w:t>FROM</w:t>
       </w:r>
       <w:r>
-        <w:t xml:space="preserve"> HyperdriveWiki </w:t>
+        <w:t xml:space="preserve"> </w:t>
+      </w:r>
+      <w:proofErr w:type="spellStart"/>
+      <w:r>
+        <w:t>HyperdriveWiki</w:t>
+      </w:r>
+      <w:proofErr w:type="spellEnd"/>
+      <w:r>
+        <w:t xml:space="preserve"> </w:t>
       </w:r>
       <w:r>
         <w:t>WHERE</w:t>
       </w:r>
       <w:r>
-        <w:t xml:space="preserve"> modelNumber LIKE ‘MT%’ AND powerType = “Fission” AND numPowerCells = 4</w:t>
+        <w:t xml:space="preserve"> </w:t>
+      </w:r>
+      <w:proofErr w:type="spellStart"/>
+      <w:r>
+        <w:t>modelNumber</w:t>
+      </w:r>
+      <w:proofErr w:type="spellEnd"/>
+      <w:r>
+        <w:t xml:space="preserve"> LIKE ‘MT%’ AND </w:t>
+      </w:r>
+      <w:proofErr w:type="spellStart"/>
+      <w:r>
+        <w:t>powerType</w:t>
+      </w:r>
+      <w:proofErr w:type="spellEnd"/>
+      <w:r>
+        <w:t xml:space="preserve"> = “Fission” AND </w:t>
+      </w:r>
+      <w:proofErr w:type="spellStart"/>
+      <w:r>
+        <w:t>numPowerCells</w:t>
+      </w:r>
+      <w:proofErr w:type="spellEnd"/>
+      <w:r>
+        <w:t xml:space="preserve"> = 4</w:t>
       </w:r>
     </w:p>
     <w:p>
@@ -1129,17 +1423,35 @@
         </w:numPr>
       </w:pPr>
       <w:r>
-        <w:t>SELECT * FROM AtomicOverflow WHERE issue LIKE ‘%coolant%’</w:t>
-      </w:r>
-      <w:r>
-        <w:t xml:space="preserve"> AND modelNumber = </w:t>
+        <w:t xml:space="preserve">SELECT * FROM </w:t>
+      </w:r>
+      <w:proofErr w:type="spellStart"/>
+      <w:r>
+        <w:t>AtomicOverflow</w:t>
+      </w:r>
+      <w:proofErr w:type="spellEnd"/>
+      <w:r>
+        <w:t xml:space="preserve"> WHERE issue LIKE ‘%coolant%’</w:t>
+      </w:r>
+      <w:r>
+        <w:t xml:space="preserve"> AND </w:t>
+      </w:r>
+      <w:proofErr w:type="spellStart"/>
+      <w:r>
+        <w:t>modelNumber</w:t>
+      </w:r>
+      <w:proofErr w:type="spellEnd"/>
+      <w:r>
+        <w:t xml:space="preserve"> = </w:t>
       </w:r>
       <w:r>
         <w:t>{</w:t>
       </w:r>
+      <w:proofErr w:type="spellStart"/>
       <w:r>
         <w:t>model_number</w:t>
       </w:r>
+      <w:proofErr w:type="spellEnd"/>
       <w:r>
         <w:t>}</w:t>
       </w:r>
@@ -1199,12 +1511,29 @@
     </w:p>
     <w:p>
       <w:r>
-        <w:t>As you replace the final seal, the datapad you picked up beeps with a notification that reads: “Reactor repaired. New engineer may be a problem. Assess damage to plan and eliminate.”</w:t>
-      </w:r>
-    </w:p>
-    <w:p>
-      <w:r>
-        <w:t>On your own datapad, you notice one unread message from your manager. It is an automatic reply that says: “Currently out of the office, will return on the 10</w:t>
+        <w:t xml:space="preserve">As you replace the final seal, the </w:t>
+      </w:r>
+      <w:proofErr w:type="spellStart"/>
+      <w:r>
+        <w:t>datapad</w:t>
+      </w:r>
+      <w:proofErr w:type="spellEnd"/>
+      <w:r>
+        <w:t xml:space="preserve"> you picked up beeps with a notification that reads: “Reactor repaired. New engineer may be a problem. Assess damage to plan and eliminate.”</w:t>
+      </w:r>
+    </w:p>
+    <w:p>
+      <w:r>
+        <w:lastRenderedPageBreak/>
+        <w:t xml:space="preserve">On your own </w:t>
+      </w:r>
+      <w:proofErr w:type="spellStart"/>
+      <w:r>
+        <w:t>datapad</w:t>
+      </w:r>
+      <w:proofErr w:type="spellEnd"/>
+      <w:r>
+        <w:t>, you notice one unread message from your manager. It is an automatic reply that says: “Currently out of the office, will return on the 10</w:t>
       </w:r>
       <w:r>
         <w:rPr>
@@ -1218,7 +1547,6 @@
     </w:p>
     <w:p>
       <w:r>
-        <w:lastRenderedPageBreak/>
         <w:t>Today is the 17</w:t>
       </w:r>
       <w:r>
@@ -1251,8 +1579,6 @@
       <w:r>
         <w:t>System Upgrades</w:t>
       </w:r>
-      <w:bookmarkStart w:id="0" w:name="_GoBack"/>
-      <w:bookmarkEnd w:id="0"/>
     </w:p>
     <w:p>
       <w:r>
@@ -1310,7 +1636,15 @@
         <w:t xml:space="preserve">Navigation computers </w:t>
       </w:r>
       <w:r>
-        <w:t>with the GalaxyTrekker operating system should be updated to version 3.0</w:t>
+        <w:t xml:space="preserve">with the </w:t>
+      </w:r>
+      <w:proofErr w:type="spellStart"/>
+      <w:r>
+        <w:t>GalaxyTrekker</w:t>
+      </w:r>
+      <w:proofErr w:type="spellEnd"/>
+      <w:r>
+        <w:t xml:space="preserve"> operating system should be updated to version 3.0</w:t>
       </w:r>
     </w:p>
     <w:p>
@@ -1322,7 +1656,15 @@
         </w:numPr>
       </w:pPr>
       <w:r>
-        <w:t>Navigation computers with the StarLite operating system should be updated to version 5.76</w:t>
+        <w:t xml:space="preserve">Navigation computers with the </w:t>
+      </w:r>
+      <w:proofErr w:type="spellStart"/>
+      <w:r>
+        <w:t>StarLite</w:t>
+      </w:r>
+      <w:proofErr w:type="spellEnd"/>
+      <w:r>
+        <w:t xml:space="preserve"> operating system should be updated to version 5.76</w:t>
       </w:r>
     </w:p>
     <w:p>
@@ -1336,8 +1678,13 @@
       <w:r>
         <w:t xml:space="preserve">Diagnostic computers with the </w:t>
       </w:r>
-      <w:r>
-        <w:t>TiniDroid operating system</w:t>
+      <w:proofErr w:type="spellStart"/>
+      <w:r>
+        <w:t>TiniDroid</w:t>
+      </w:r>
+      <w:proofErr w:type="spellEnd"/>
+      <w:r>
+        <w:t xml:space="preserve"> operating system</w:t>
       </w:r>
       <w:r>
         <w:t xml:space="preserve"> are </w:t>
@@ -1349,7 +1696,15 @@
         <w:t xml:space="preserve"> should be </w:t>
       </w:r>
       <w:r>
-        <w:t>reimaged with the WireMechanic operating system</w:t>
+        <w:t xml:space="preserve">reimaged with the </w:t>
+      </w:r>
+      <w:proofErr w:type="spellStart"/>
+      <w:r>
+        <w:t>WireMechanic</w:t>
+      </w:r>
+      <w:proofErr w:type="spellEnd"/>
+      <w:r>
+        <w:t xml:space="preserve"> operating system</w:t>
       </w:r>
       <w:r>
         <w:t xml:space="preserve"> (</w:t>
@@ -1376,7 +1731,15 @@
         <w:t xml:space="preserve">Diagnostic computers with </w:t>
       </w:r>
       <w:r>
-        <w:t>older versions of the WireMechanic operating system should be updated to version 1.12</w:t>
+        <w:t xml:space="preserve">older versions of the </w:t>
+      </w:r>
+      <w:proofErr w:type="spellStart"/>
+      <w:r>
+        <w:t>WireMechanic</w:t>
+      </w:r>
+      <w:proofErr w:type="spellEnd"/>
+      <w:r>
+        <w:t xml:space="preserve"> operating system should be updated to version 1.12</w:t>
       </w:r>
     </w:p>
     <w:p>
@@ -1437,7 +1800,23 @@
         <w:ind w:left="1440" w:firstLine="720"/>
       </w:pPr>
       <w:r>
-        <w:t>WHEN os = ‘GalaxyTrekker’ THEN version = 3.0</w:t>
+        <w:t xml:space="preserve">WHEN </w:t>
+      </w:r>
+      <w:proofErr w:type="spellStart"/>
+      <w:r>
+        <w:t>os</w:t>
+      </w:r>
+      <w:proofErr w:type="spellEnd"/>
+      <w:r>
+        <w:t xml:space="preserve"> = ‘</w:t>
+      </w:r>
+      <w:proofErr w:type="spellStart"/>
+      <w:r>
+        <w:t>GalaxyTrekker</w:t>
+      </w:r>
+      <w:proofErr w:type="spellEnd"/>
+      <w:r>
+        <w:t>’ THEN version = 3.0</w:t>
       </w:r>
     </w:p>
     <w:p>
@@ -1446,7 +1825,23 @@
         <w:ind w:left="1440" w:firstLine="720"/>
       </w:pPr>
       <w:r>
-        <w:t>WHEN os = ‘StarLite’ THEN version = 5.76</w:t>
+        <w:t xml:space="preserve">WHEN </w:t>
+      </w:r>
+      <w:proofErr w:type="spellStart"/>
+      <w:r>
+        <w:t>os</w:t>
+      </w:r>
+      <w:proofErr w:type="spellEnd"/>
+      <w:r>
+        <w:t xml:space="preserve"> = ‘</w:t>
+      </w:r>
+      <w:proofErr w:type="spellStart"/>
+      <w:r>
+        <w:t>StarLite</w:t>
+      </w:r>
+      <w:proofErr w:type="spellEnd"/>
+      <w:r>
+        <w:t>’ THEN version = 5.76</w:t>
       </w:r>
     </w:p>
     <w:p>
@@ -1485,7 +1880,39 @@
         <w:ind w:left="2160"/>
       </w:pPr>
       <w:r>
-        <w:t>WHEN os = ‘TiniDroid’ THEN os = ‘WireMechanic’</w:t>
+        <w:t xml:space="preserve">WHEN </w:t>
+      </w:r>
+      <w:proofErr w:type="spellStart"/>
+      <w:r>
+        <w:t>os</w:t>
+      </w:r>
+      <w:proofErr w:type="spellEnd"/>
+      <w:r>
+        <w:t xml:space="preserve"> = ‘</w:t>
+      </w:r>
+      <w:proofErr w:type="spellStart"/>
+      <w:r>
+        <w:t>TiniDroid</w:t>
+      </w:r>
+      <w:proofErr w:type="spellEnd"/>
+      <w:r>
+        <w:t xml:space="preserve">’ THEN </w:t>
+      </w:r>
+      <w:proofErr w:type="spellStart"/>
+      <w:r>
+        <w:t>os</w:t>
+      </w:r>
+      <w:proofErr w:type="spellEnd"/>
+      <w:r>
+        <w:t xml:space="preserve"> = ‘</w:t>
+      </w:r>
+      <w:proofErr w:type="spellStart"/>
+      <w:r>
+        <w:t>WireMechanic</w:t>
+      </w:r>
+      <w:proofErr w:type="spellEnd"/>
+      <w:r>
+        <w:t>’</w:t>
       </w:r>
     </w:p>
     <w:p>
@@ -1494,7 +1921,23 @@
         <w:ind w:left="1440" w:firstLine="720"/>
       </w:pPr>
       <w:r>
-        <w:t>WHEN os=’WireMechanic’ THEN version = 1.12</w:t>
+        <w:t xml:space="preserve">WHEN </w:t>
+      </w:r>
+      <w:proofErr w:type="spellStart"/>
+      <w:r>
+        <w:t>os</w:t>
+      </w:r>
+      <w:proofErr w:type="spellEnd"/>
+      <w:r>
+        <w:t>=’</w:t>
+      </w:r>
+      <w:proofErr w:type="spellStart"/>
+      <w:r>
+        <w:t>WireMechanic</w:t>
+      </w:r>
+      <w:proofErr w:type="spellEnd"/>
+      <w:r>
+        <w:t>’ THEN version = 1.12</w:t>
       </w:r>
     </w:p>
     <w:p>
@@ -1537,7 +1980,15 @@
     </w:p>
     <w:p>
       <w:r>
-        <w:t>You realize that one of the diagnostic computers that was running the TiniDroid OS has been hacked.</w:t>
+        <w:t xml:space="preserve">You realize that one of the diagnostic computers that was running the </w:t>
+      </w:r>
+      <w:proofErr w:type="spellStart"/>
+      <w:r>
+        <w:t>TiniDroid</w:t>
+      </w:r>
+      <w:proofErr w:type="spellEnd"/>
+      <w:r>
+        <w:t xml:space="preserve"> OS has been hacked.</w:t>
       </w:r>
       <w:r>
         <w:t xml:space="preserve"> Reimaging the computer will solve this issue, but you decide to </w:t>

</xml_diff>

<commit_message>
added day 2 ch 1,2
</commit_message>
<xml_diff>
--- a/Gameplay.docx
+++ b/Gameplay.docx
@@ -116,11 +116,9 @@
             <w:pPr>
               <w:jc w:val="center"/>
             </w:pPr>
-            <w:proofErr w:type="spellStart"/>
             <w:r>
               <w:t>jobTitle</w:t>
             </w:r>
-            <w:proofErr w:type="spellEnd"/>
           </w:p>
         </w:tc>
         <w:tc>
@@ -131,11 +129,9 @@
             <w:pPr>
               <w:jc w:val="center"/>
             </w:pPr>
-            <w:proofErr w:type="spellStart"/>
             <w:r>
               <w:t>managerName</w:t>
             </w:r>
-            <w:proofErr w:type="spellEnd"/>
           </w:p>
         </w:tc>
         <w:tc>
@@ -320,11 +316,9 @@
             <w:pPr>
               <w:jc w:val="center"/>
             </w:pPr>
-            <w:proofErr w:type="spellStart"/>
             <w:r>
               <w:t>homePlanet</w:t>
             </w:r>
-            <w:proofErr w:type="spellEnd"/>
           </w:p>
         </w:tc>
         <w:tc>
@@ -335,11 +329,9 @@
             <w:pPr>
               <w:jc w:val="center"/>
             </w:pPr>
-            <w:proofErr w:type="spellStart"/>
             <w:r>
               <w:t>hairColor</w:t>
             </w:r>
-            <w:proofErr w:type="spellEnd"/>
           </w:p>
         </w:tc>
         <w:tc>
@@ -350,11 +342,9 @@
             <w:pPr>
               <w:jc w:val="center"/>
             </w:pPr>
-            <w:proofErr w:type="spellStart"/>
             <w:r>
               <w:t>eyeColor</w:t>
             </w:r>
-            <w:proofErr w:type="spellEnd"/>
           </w:p>
         </w:tc>
         <w:tc>
@@ -506,7 +496,6 @@
                 <w:bCs/>
               </w:rPr>
             </w:pPr>
-            <w:proofErr w:type="spellStart"/>
             <w:r>
               <w:rPr>
                 <w:b/>
@@ -514,7 +503,6 @@
               </w:rPr>
               <w:t>EquipmentInventory</w:t>
             </w:r>
-            <w:proofErr w:type="spellEnd"/>
           </w:p>
         </w:tc>
       </w:tr>
@@ -543,11 +531,9 @@
             <w:pPr>
               <w:jc w:val="center"/>
             </w:pPr>
-            <w:proofErr w:type="spellStart"/>
             <w:r>
               <w:t>modelNumber</w:t>
             </w:r>
-            <w:proofErr w:type="spellEnd"/>
           </w:p>
         </w:tc>
         <w:tc>
@@ -558,11 +544,9 @@
             <w:pPr>
               <w:jc w:val="center"/>
             </w:pPr>
-            <w:proofErr w:type="spellStart"/>
             <w:r>
               <w:t>employeeID</w:t>
             </w:r>
-            <w:proofErr w:type="spellEnd"/>
           </w:p>
         </w:tc>
         <w:tc>
@@ -573,11 +557,9 @@
             <w:pPr>
               <w:jc w:val="center"/>
             </w:pPr>
-            <w:proofErr w:type="spellStart"/>
             <w:r>
               <w:t>dateReceived</w:t>
             </w:r>
-            <w:proofErr w:type="spellEnd"/>
           </w:p>
         </w:tc>
       </w:tr>
@@ -662,7 +644,7 @@
                 <w:i/>
                 <w:iCs/>
               </w:rPr>
-              <w:t>Date</w:t>
+              <w:t>Integer</w:t>
             </w:r>
           </w:p>
         </w:tc>
@@ -694,7 +676,6 @@
                 <w:bCs/>
               </w:rPr>
             </w:pPr>
-            <w:proofErr w:type="spellStart"/>
             <w:r>
               <w:rPr>
                 <w:b/>
@@ -702,7 +683,6 @@
               </w:rPr>
               <w:t>HyperdriveWiki</w:t>
             </w:r>
-            <w:proofErr w:type="spellEnd"/>
           </w:p>
         </w:tc>
       </w:tr>
@@ -715,11 +695,9 @@
             <w:pPr>
               <w:jc w:val="center"/>
             </w:pPr>
-            <w:proofErr w:type="spellStart"/>
             <w:r>
               <w:t>modelNumber</w:t>
             </w:r>
-            <w:proofErr w:type="spellEnd"/>
           </w:p>
         </w:tc>
         <w:tc>
@@ -730,11 +708,9 @@
             <w:pPr>
               <w:jc w:val="center"/>
             </w:pPr>
-            <w:proofErr w:type="spellStart"/>
             <w:r>
               <w:t>powerType</w:t>
             </w:r>
-            <w:proofErr w:type="spellEnd"/>
           </w:p>
         </w:tc>
         <w:tc>
@@ -745,11 +721,9 @@
             <w:pPr>
               <w:jc w:val="center"/>
             </w:pPr>
-            <w:proofErr w:type="spellStart"/>
             <w:r>
               <w:t>numPowerCells</w:t>
             </w:r>
-            <w:proofErr w:type="spellEnd"/>
           </w:p>
         </w:tc>
       </w:tr>
@@ -833,7 +807,6 @@
                 <w:bCs/>
               </w:rPr>
             </w:pPr>
-            <w:proofErr w:type="spellStart"/>
             <w:r>
               <w:rPr>
                 <w:b/>
@@ -841,7 +814,6 @@
               </w:rPr>
               <w:t>AtomicOverflow</w:t>
             </w:r>
-            <w:proofErr w:type="spellEnd"/>
           </w:p>
         </w:tc>
       </w:tr>
@@ -854,11 +826,9 @@
             <w:pPr>
               <w:jc w:val="center"/>
             </w:pPr>
-            <w:proofErr w:type="spellStart"/>
             <w:r>
               <w:t>modelNumber</w:t>
             </w:r>
-            <w:proofErr w:type="spellEnd"/>
           </w:p>
         </w:tc>
         <w:tc>
@@ -972,7 +942,6 @@
                 <w:bCs/>
               </w:rPr>
             </w:pPr>
-            <w:proofErr w:type="spellStart"/>
             <w:r>
               <w:rPr>
                 <w:b/>
@@ -980,7 +949,6 @@
               </w:rPr>
               <w:t>StationComputers</w:t>
             </w:r>
-            <w:proofErr w:type="spellEnd"/>
           </w:p>
         </w:tc>
       </w:tr>
@@ -1006,11 +974,9 @@
             <w:pPr>
               <w:jc w:val="center"/>
             </w:pPr>
-            <w:proofErr w:type="spellStart"/>
             <w:r>
               <w:t>maintainerName</w:t>
             </w:r>
-            <w:proofErr w:type="spellEnd"/>
           </w:p>
         </w:tc>
         <w:tc>
@@ -1021,11 +987,9 @@
             <w:pPr>
               <w:jc w:val="center"/>
             </w:pPr>
-            <w:proofErr w:type="spellStart"/>
             <w:r>
               <w:t>os</w:t>
             </w:r>
-            <w:proofErr w:type="spellEnd"/>
           </w:p>
         </w:tc>
         <w:tc>
@@ -1140,8 +1104,6 @@
       <w:r>
         <w:t>Challenges</w:t>
       </w:r>
-      <w:bookmarkStart w:id="0" w:name="_GoBack"/>
-      <w:bookmarkEnd w:id="0"/>
     </w:p>
     <w:p>
       <w:r>
@@ -1152,6 +1114,15 @@
       </w:r>
       <w:r>
         <w:t>the intended SQL commands for each task are included.</w:t>
+      </w:r>
+      <w:r>
+        <w:t xml:space="preserve"> Challenges will gradually </w:t>
+      </w:r>
+      <w:r>
+        <w:t>include</w:t>
+      </w:r>
+      <w:r>
+        <w:t xml:space="preserve"> less guidance and more complex queries.</w:t>
       </w:r>
     </w:p>
     <w:p>
@@ -1171,7 +1142,13 @@
         <w:t xml:space="preserve">first day onboard the Death Star! Your first task is to complete </w:t>
       </w:r>
       <w:r>
-        <w:t xml:space="preserve">the New Employee Orientation. </w:t>
+        <w:t>the New Employee Orientation</w:t>
+      </w:r>
+      <w:r>
+        <w:t xml:space="preserve"> packet</w:t>
+      </w:r>
+      <w:r>
+        <w:t xml:space="preserve">. </w:t>
       </w:r>
     </w:p>
     <w:p>
@@ -1274,23 +1251,7 @@
     </w:p>
     <w:p>
       <w:r>
-        <w:t xml:space="preserve">A member of your engineering team greets you and shows you to the operations center. She has dark blue hair and an accent that tells you she is from </w:t>
-      </w:r>
-      <w:proofErr w:type="spellStart"/>
-      <w:r>
-        <w:t>Corellia</w:t>
-      </w:r>
-      <w:proofErr w:type="spellEnd"/>
-      <w:r>
-        <w:t xml:space="preserve">. She forgets her </w:t>
-      </w:r>
-      <w:proofErr w:type="spellStart"/>
-      <w:r>
-        <w:t>datapad</w:t>
-      </w:r>
-      <w:proofErr w:type="spellEnd"/>
-      <w:r>
-        <w:t xml:space="preserve"> when she leaves, and you pick it up.</w:t>
+        <w:t>A member of your engineering team greets you and shows you to the operations center. She has dark blue hair and an accent that tells you she is from Corellia. She forgets her datapad when she leaves, and you pick it up.</w:t>
       </w:r>
     </w:p>
     <w:p>
@@ -1303,15 +1264,7 @@
     </w:p>
     <w:p>
       <w:r>
-        <w:t xml:space="preserve">A </w:t>
-      </w:r>
-      <w:proofErr w:type="gramStart"/>
-      <w:r>
-        <w:t>red light</w:t>
-      </w:r>
-      <w:proofErr w:type="gramEnd"/>
-      <w:r>
-        <w:t xml:space="preserve"> flashes in the operations center. There is coolant leaking from the main reactor! Mysteriously, you are the only employee in the room. You send a panicked message to your manager and rush off to fix the reactor.</w:t>
+        <w:t>A red light flashes in the operations center. There is coolant leaking from the main reactor! Mysteriously, you are the only employee in the room. You send a panicked message to your manager and rush off to fix the reactor.</w:t>
       </w:r>
     </w:p>
     <w:p>
@@ -1333,23 +1286,7 @@
         </w:numPr>
       </w:pPr>
       <w:r>
-        <w:t xml:space="preserve">You remember your old friends from your college days at the Imperial Academy: </w:t>
-      </w:r>
-      <w:proofErr w:type="spellStart"/>
-      <w:r>
-        <w:t>HyperdriveWiki</w:t>
-      </w:r>
-      <w:proofErr w:type="spellEnd"/>
-      <w:r>
-        <w:t xml:space="preserve"> and </w:t>
-      </w:r>
-      <w:proofErr w:type="spellStart"/>
-      <w:r>
-        <w:t>AtomicOverflow</w:t>
-      </w:r>
-      <w:proofErr w:type="spellEnd"/>
-      <w:r>
-        <w:t>.</w:t>
+        <w:t>You remember your old friends from your college days at the Imperial Academy: HyperdriveWiki and AtomicOverflow.</w:t>
       </w:r>
       <w:r>
         <w:t xml:space="preserve"> Perhaps they can get you out of this mess.</w:t>
@@ -1373,45 +1310,13 @@
         <w:t>FROM</w:t>
       </w:r>
       <w:r>
-        <w:t xml:space="preserve"> </w:t>
-      </w:r>
-      <w:proofErr w:type="spellStart"/>
-      <w:r>
-        <w:t>HyperdriveWiki</w:t>
-      </w:r>
-      <w:proofErr w:type="spellEnd"/>
-      <w:r>
-        <w:t xml:space="preserve"> </w:t>
+        <w:t xml:space="preserve"> HyperdriveWiki </w:t>
       </w:r>
       <w:r>
         <w:t>WHERE</w:t>
       </w:r>
       <w:r>
-        <w:t xml:space="preserve"> </w:t>
-      </w:r>
-      <w:proofErr w:type="spellStart"/>
-      <w:r>
-        <w:t>modelNumber</w:t>
-      </w:r>
-      <w:proofErr w:type="spellEnd"/>
-      <w:r>
-        <w:t xml:space="preserve"> LIKE ‘MT%’ AND </w:t>
-      </w:r>
-      <w:proofErr w:type="spellStart"/>
-      <w:r>
-        <w:t>powerType</w:t>
-      </w:r>
-      <w:proofErr w:type="spellEnd"/>
-      <w:r>
-        <w:t xml:space="preserve"> = “Fission” AND </w:t>
-      </w:r>
-      <w:proofErr w:type="spellStart"/>
-      <w:r>
-        <w:t>numPowerCells</w:t>
-      </w:r>
-      <w:proofErr w:type="spellEnd"/>
-      <w:r>
-        <w:t xml:space="preserve"> = 4</w:t>
+        <w:t xml:space="preserve"> modelNumber LIKE ‘MT%’ AND powerType = “Fission” AND numPowerCells = 4</w:t>
       </w:r>
     </w:p>
     <w:p>
@@ -1423,35 +1328,17 @@
         </w:numPr>
       </w:pPr>
       <w:r>
-        <w:t xml:space="preserve">SELECT * FROM </w:t>
-      </w:r>
-      <w:proofErr w:type="spellStart"/>
-      <w:r>
-        <w:t>AtomicOverflow</w:t>
-      </w:r>
-      <w:proofErr w:type="spellEnd"/>
-      <w:r>
-        <w:t xml:space="preserve"> WHERE issue LIKE ‘%coolant%’</w:t>
-      </w:r>
-      <w:r>
-        <w:t xml:space="preserve"> AND </w:t>
-      </w:r>
-      <w:proofErr w:type="spellStart"/>
-      <w:r>
-        <w:t>modelNumber</w:t>
-      </w:r>
-      <w:proofErr w:type="spellEnd"/>
-      <w:r>
-        <w:t xml:space="preserve"> = </w:t>
+        <w:t>SELECT * FROM AtomicOverflow WHERE issue LIKE ‘%coolant%’</w:t>
+      </w:r>
+      <w:r>
+        <w:t xml:space="preserve"> AND modelNumber = </w:t>
       </w:r>
       <w:r>
         <w:t>{</w:t>
       </w:r>
-      <w:proofErr w:type="spellStart"/>
       <w:r>
         <w:t>model_number</w:t>
       </w:r>
-      <w:proofErr w:type="spellEnd"/>
       <w:r>
         <w:t>}</w:t>
       </w:r>
@@ -1511,29 +1398,13 @@
     </w:p>
     <w:p>
       <w:r>
-        <w:t xml:space="preserve">As you replace the final seal, the </w:t>
-      </w:r>
-      <w:proofErr w:type="spellStart"/>
-      <w:r>
-        <w:t>datapad</w:t>
-      </w:r>
-      <w:proofErr w:type="spellEnd"/>
-      <w:r>
-        <w:t xml:space="preserve"> you picked up beeps with a notification that reads: “Reactor repaired. New engineer may be a problem. Assess damage to plan and eliminate.”</w:t>
+        <w:t>As you replace the final seal, the datapad you picked up beeps with a notification that reads: “Reactor repaired. New engineer may be a problem. Assess damage to plan and eliminate.”</w:t>
       </w:r>
     </w:p>
     <w:p>
       <w:r>
         <w:lastRenderedPageBreak/>
-        <w:t xml:space="preserve">On your own </w:t>
-      </w:r>
-      <w:proofErr w:type="spellStart"/>
-      <w:r>
-        <w:t>datapad</w:t>
-      </w:r>
-      <w:proofErr w:type="spellEnd"/>
-      <w:r>
-        <w:t>, you notice one unread message from your manager. It is an automatic reply that says: “Currently out of the office, will return on the 10</w:t>
+        <w:t>On your own datapad, you notice one unread message from your manager. It is an automatic reply that says: “Currently out of the office, will return on the 10</w:t>
       </w:r>
       <w:r>
         <w:rPr>
@@ -1636,15 +1507,7 @@
         <w:t xml:space="preserve">Navigation computers </w:t>
       </w:r>
       <w:r>
-        <w:t xml:space="preserve">with the </w:t>
-      </w:r>
-      <w:proofErr w:type="spellStart"/>
-      <w:r>
-        <w:t>GalaxyTrekker</w:t>
-      </w:r>
-      <w:proofErr w:type="spellEnd"/>
-      <w:r>
-        <w:t xml:space="preserve"> operating system should be updated to version 3.0</w:t>
+        <w:t>with the GalaxyTrekker operating system should be updated to version 3.0</w:t>
       </w:r>
     </w:p>
     <w:p>
@@ -1656,15 +1519,7 @@
         </w:numPr>
       </w:pPr>
       <w:r>
-        <w:t xml:space="preserve">Navigation computers with the </w:t>
-      </w:r>
-      <w:proofErr w:type="spellStart"/>
-      <w:r>
-        <w:t>StarLite</w:t>
-      </w:r>
-      <w:proofErr w:type="spellEnd"/>
-      <w:r>
-        <w:t xml:space="preserve"> operating system should be updated to version 5.76</w:t>
+        <w:t>Navigation computers with the StarLite operating system should be updated to version 5.76</w:t>
       </w:r>
     </w:p>
     <w:p>
@@ -1678,13 +1533,8 @@
       <w:r>
         <w:t xml:space="preserve">Diagnostic computers with the </w:t>
       </w:r>
-      <w:proofErr w:type="spellStart"/>
-      <w:r>
-        <w:t>TiniDroid</w:t>
-      </w:r>
-      <w:proofErr w:type="spellEnd"/>
-      <w:r>
-        <w:t xml:space="preserve"> operating system</w:t>
+      <w:r>
+        <w:t>TiniDroid operating system</w:t>
       </w:r>
       <w:r>
         <w:t xml:space="preserve"> are </w:t>
@@ -1696,15 +1546,7 @@
         <w:t xml:space="preserve"> should be </w:t>
       </w:r>
       <w:r>
-        <w:t xml:space="preserve">reimaged with the </w:t>
-      </w:r>
-      <w:proofErr w:type="spellStart"/>
-      <w:r>
-        <w:t>WireMechanic</w:t>
-      </w:r>
-      <w:proofErr w:type="spellEnd"/>
-      <w:r>
-        <w:t xml:space="preserve"> operating system</w:t>
+        <w:t>reimaged with the WireMechanic operating system</w:t>
       </w:r>
       <w:r>
         <w:t xml:space="preserve"> (</w:t>
@@ -1731,15 +1573,7 @@
         <w:t xml:space="preserve">Diagnostic computers with </w:t>
       </w:r>
       <w:r>
-        <w:t xml:space="preserve">older versions of the </w:t>
-      </w:r>
-      <w:proofErr w:type="spellStart"/>
-      <w:r>
-        <w:t>WireMechanic</w:t>
-      </w:r>
-      <w:proofErr w:type="spellEnd"/>
-      <w:r>
-        <w:t xml:space="preserve"> operating system should be updated to version 1.12</w:t>
+        <w:t>older versions of the WireMechanic operating system should be updated to version 1.12</w:t>
       </w:r>
     </w:p>
     <w:p>
@@ -1800,23 +1634,7 @@
         <w:ind w:left="1440" w:firstLine="720"/>
       </w:pPr>
       <w:r>
-        <w:t xml:space="preserve">WHEN </w:t>
-      </w:r>
-      <w:proofErr w:type="spellStart"/>
-      <w:r>
-        <w:t>os</w:t>
-      </w:r>
-      <w:proofErr w:type="spellEnd"/>
-      <w:r>
-        <w:t xml:space="preserve"> = ‘</w:t>
-      </w:r>
-      <w:proofErr w:type="spellStart"/>
-      <w:r>
-        <w:t>GalaxyTrekker</w:t>
-      </w:r>
-      <w:proofErr w:type="spellEnd"/>
-      <w:r>
-        <w:t>’ THEN version = 3.0</w:t>
+        <w:t>WHEN os = ‘GalaxyTrekker’ THEN version = 3.0</w:t>
       </w:r>
     </w:p>
     <w:p>
@@ -1825,23 +1643,7 @@
         <w:ind w:left="1440" w:firstLine="720"/>
       </w:pPr>
       <w:r>
-        <w:t xml:space="preserve">WHEN </w:t>
-      </w:r>
-      <w:proofErr w:type="spellStart"/>
-      <w:r>
-        <w:t>os</w:t>
-      </w:r>
-      <w:proofErr w:type="spellEnd"/>
-      <w:r>
-        <w:t xml:space="preserve"> = ‘</w:t>
-      </w:r>
-      <w:proofErr w:type="spellStart"/>
-      <w:r>
-        <w:t>StarLite</w:t>
-      </w:r>
-      <w:proofErr w:type="spellEnd"/>
-      <w:r>
-        <w:t>’ THEN version = 5.76</w:t>
+        <w:t>WHEN os = ‘StarLite’ THEN version = 5.76</w:t>
       </w:r>
     </w:p>
     <w:p>
@@ -1880,39 +1682,7 @@
         <w:ind w:left="2160"/>
       </w:pPr>
       <w:r>
-        <w:t xml:space="preserve">WHEN </w:t>
-      </w:r>
-      <w:proofErr w:type="spellStart"/>
-      <w:r>
-        <w:t>os</w:t>
-      </w:r>
-      <w:proofErr w:type="spellEnd"/>
-      <w:r>
-        <w:t xml:space="preserve"> = ‘</w:t>
-      </w:r>
-      <w:proofErr w:type="spellStart"/>
-      <w:r>
-        <w:t>TiniDroid</w:t>
-      </w:r>
-      <w:proofErr w:type="spellEnd"/>
-      <w:r>
-        <w:t xml:space="preserve">’ THEN </w:t>
-      </w:r>
-      <w:proofErr w:type="spellStart"/>
-      <w:r>
-        <w:t>os</w:t>
-      </w:r>
-      <w:proofErr w:type="spellEnd"/>
-      <w:r>
-        <w:t xml:space="preserve"> = ‘</w:t>
-      </w:r>
-      <w:proofErr w:type="spellStart"/>
-      <w:r>
-        <w:t>WireMechanic</w:t>
-      </w:r>
-      <w:proofErr w:type="spellEnd"/>
-      <w:r>
-        <w:t>’</w:t>
+        <w:t>WHEN os = ‘TiniDroid’ THEN os = ‘WireMechanic’</w:t>
       </w:r>
     </w:p>
     <w:p>
@@ -1921,23 +1691,7 @@
         <w:ind w:left="1440" w:firstLine="720"/>
       </w:pPr>
       <w:r>
-        <w:t xml:space="preserve">WHEN </w:t>
-      </w:r>
-      <w:proofErr w:type="spellStart"/>
-      <w:r>
-        <w:t>os</w:t>
-      </w:r>
-      <w:proofErr w:type="spellEnd"/>
-      <w:r>
-        <w:t>=’</w:t>
-      </w:r>
-      <w:proofErr w:type="spellStart"/>
-      <w:r>
-        <w:t>WireMechanic</w:t>
-      </w:r>
-      <w:proofErr w:type="spellEnd"/>
-      <w:r>
-        <w:t>’ THEN version = 1.12</w:t>
+        <w:t>WHEN os=’WireMechanic’ THEN version = 1.12</w:t>
       </w:r>
     </w:p>
     <w:p>
@@ -1980,23 +1734,146 @@
     </w:p>
     <w:p>
       <w:r>
-        <w:t xml:space="preserve">You realize that one of the diagnostic computers that was running the </w:t>
-      </w:r>
-      <w:proofErr w:type="spellStart"/>
-      <w:r>
-        <w:t>TiniDroid</w:t>
-      </w:r>
-      <w:proofErr w:type="spellEnd"/>
-      <w:r>
-        <w:t xml:space="preserve"> OS has been hacked.</w:t>
+        <w:t>You realize that one of the diagnostic computers that was running the TiniDroid OS has been hacked.</w:t>
       </w:r>
       <w:r>
         <w:t xml:space="preserve"> Reimaging the computer will solve this issue, but you decide to </w:t>
       </w:r>
       <w:r>
-        <w:t>boot it up inside a virtual machine so you can investigate.</w:t>
-      </w:r>
-    </w:p>
+        <w:t>boot it up inside a virtual machine so you can investigate</w:t>
+      </w:r>
+      <w:r>
+        <w:t xml:space="preserve"> later</w:t>
+      </w:r>
+      <w:r>
+        <w:t>.</w:t>
+      </w:r>
+    </w:p>
+    <w:p>
+      <w:pPr>
+        <w:pStyle w:val="Heading2"/>
+      </w:pPr>
+      <w:r>
+        <w:t>Day Two:</w:t>
+      </w:r>
+      <w:r>
+        <w:t xml:space="preserve"> </w:t>
+      </w:r>
+      <w:r>
+        <w:t>Intruder</w:t>
+      </w:r>
+    </w:p>
+    <w:p>
+      <w:r>
+        <w:t xml:space="preserve">You </w:t>
+      </w:r>
+      <w:r>
+        <w:t xml:space="preserve">find that this computer was </w:t>
+      </w:r>
+      <w:r>
+        <w:t xml:space="preserve">given to </w:t>
+      </w:r>
+      <w:r>
+        <w:t>an employee named “Cal Irris”</w:t>
+      </w:r>
+      <w:r>
+        <w:t xml:space="preserve"> after it was already infected. This occurred</w:t>
+      </w:r>
+      <w:r>
+        <w:t xml:space="preserve"> sometime between the date</w:t>
+      </w:r>
+      <w:r>
+        <w:t>s</w:t>
+      </w:r>
+      <w:bookmarkStart w:id="0" w:name="_GoBack"/>
+      <w:bookmarkEnd w:id="0"/>
+      <w:r>
+        <w:t xml:space="preserve"> 78-554-210-6 and 82-974-000-2.</w:t>
+      </w:r>
+      <w:r>
+        <w:t xml:space="preserve"> </w:t>
+      </w:r>
+      <w:r>
+        <w:t xml:space="preserve">However, that name does </w:t>
+      </w:r>
+      <w:r>
+        <w:lastRenderedPageBreak/>
+        <w:t>not match any employees in the database.</w:t>
+      </w:r>
+      <w:r>
+        <w:t xml:space="preserve"> You want to find all the </w:t>
+      </w:r>
+      <w:r>
+        <w:t>IDs of all employees that were given computers between those dates</w:t>
+      </w:r>
+      <w:r>
+        <w:t>, so you can narrow down the owner’s real name.</w:t>
+      </w:r>
+      <w:r>
+        <w:t xml:space="preserve"> </w:t>
+      </w:r>
+    </w:p>
+    <w:p>
+      <w:pPr>
+        <w:pStyle w:val="ListParagraph"/>
+        <w:numPr>
+          <w:ilvl w:val="0"/>
+          <w:numId w:val="5"/>
+        </w:numPr>
+      </w:pPr>
+      <w:r>
+        <w:rPr>
+          <w:i/>
+          <w:iCs/>
+        </w:rPr>
+        <w:t>Potential Solution</w:t>
+      </w:r>
+    </w:p>
+    <w:p>
+      <w:pPr>
+        <w:ind w:left="720"/>
+      </w:pPr>
+      <w:r>
+        <w:t>SELECT DISTINCT employeeID</w:t>
+      </w:r>
+    </w:p>
+    <w:p>
+      <w:pPr>
+        <w:ind w:left="720"/>
+      </w:pPr>
+      <w:r>
+        <w:t>FROM EquipmentInventory</w:t>
+      </w:r>
+    </w:p>
+    <w:p>
+      <w:pPr>
+        <w:ind w:left="720"/>
+      </w:pPr>
+      <w:r>
+        <w:t>WHERE category = “Computer”</w:t>
+      </w:r>
+    </w:p>
+    <w:p>
+      <w:pPr>
+        <w:ind w:left="720"/>
+      </w:pPr>
+      <w:r>
+        <w:t>GROUP BY employeeID</w:t>
+      </w:r>
+    </w:p>
+    <w:p>
+      <w:pPr>
+        <w:ind w:left="720"/>
+      </w:pPr>
+      <w:r>
+        <w:t xml:space="preserve">HAVING </w:t>
+      </w:r>
+      <w:r>
+        <w:t>dateReceived BETWEEN 785542106 AND 829740002</w:t>
+      </w:r>
+    </w:p>
+    <w:p/>
+    <w:p/>
     <w:sectPr>
       <w:pgSz w:w="12240" w:h="15840"/>
       <w:pgMar w:top="1440" w:right="1440" w:bottom="1440" w:left="1440" w:header="720" w:footer="720" w:gutter="0"/>
@@ -2325,6 +2202,119 @@
     </w:lvl>
   </w:abstractNum>
   <w:abstractNum w:abstractNumId="3" w15:restartNumberingAfterBreak="0">
+    <w:nsid w:val="38403A17"/>
+    <w:multiLevelType w:val="hybridMultilevel"/>
+    <w:tmpl w:val="7430C208"/>
+    <w:lvl w:ilvl="0" w:tplc="04090001">
+      <w:start w:val="1"/>
+      <w:numFmt w:val="bullet"/>
+      <w:lvlText w:val=""/>
+      <w:lvlJc w:val="left"/>
+      <w:pPr>
+        <w:ind w:left="720" w:hanging="360"/>
+      </w:pPr>
+      <w:rPr>
+        <w:rFonts w:ascii="Symbol" w:hAnsi="Symbol" w:hint="default"/>
+      </w:rPr>
+    </w:lvl>
+    <w:lvl w:ilvl="1" w:tplc="04090003" w:tentative="1">
+      <w:start w:val="1"/>
+      <w:numFmt w:val="bullet"/>
+      <w:lvlText w:val="o"/>
+      <w:lvlJc w:val="left"/>
+      <w:pPr>
+        <w:ind w:left="1440" w:hanging="360"/>
+      </w:pPr>
+      <w:rPr>
+        <w:rFonts w:ascii="Courier New" w:hAnsi="Courier New" w:cs="Courier New" w:hint="default"/>
+      </w:rPr>
+    </w:lvl>
+    <w:lvl w:ilvl="2" w:tplc="04090005" w:tentative="1">
+      <w:start w:val="1"/>
+      <w:numFmt w:val="bullet"/>
+      <w:lvlText w:val=""/>
+      <w:lvlJc w:val="left"/>
+      <w:pPr>
+        <w:ind w:left="2160" w:hanging="360"/>
+      </w:pPr>
+      <w:rPr>
+        <w:rFonts w:ascii="Wingdings" w:hAnsi="Wingdings" w:hint="default"/>
+      </w:rPr>
+    </w:lvl>
+    <w:lvl w:ilvl="3" w:tplc="04090001" w:tentative="1">
+      <w:start w:val="1"/>
+      <w:numFmt w:val="bullet"/>
+      <w:lvlText w:val=""/>
+      <w:lvlJc w:val="left"/>
+      <w:pPr>
+        <w:ind w:left="2880" w:hanging="360"/>
+      </w:pPr>
+      <w:rPr>
+        <w:rFonts w:ascii="Symbol" w:hAnsi="Symbol" w:hint="default"/>
+      </w:rPr>
+    </w:lvl>
+    <w:lvl w:ilvl="4" w:tplc="04090003" w:tentative="1">
+      <w:start w:val="1"/>
+      <w:numFmt w:val="bullet"/>
+      <w:lvlText w:val="o"/>
+      <w:lvlJc w:val="left"/>
+      <w:pPr>
+        <w:ind w:left="3600" w:hanging="360"/>
+      </w:pPr>
+      <w:rPr>
+        <w:rFonts w:ascii="Courier New" w:hAnsi="Courier New" w:cs="Courier New" w:hint="default"/>
+      </w:rPr>
+    </w:lvl>
+    <w:lvl w:ilvl="5" w:tplc="04090005" w:tentative="1">
+      <w:start w:val="1"/>
+      <w:numFmt w:val="bullet"/>
+      <w:lvlText w:val=""/>
+      <w:lvlJc w:val="left"/>
+      <w:pPr>
+        <w:ind w:left="4320" w:hanging="360"/>
+      </w:pPr>
+      <w:rPr>
+        <w:rFonts w:ascii="Wingdings" w:hAnsi="Wingdings" w:hint="default"/>
+      </w:rPr>
+    </w:lvl>
+    <w:lvl w:ilvl="6" w:tplc="04090001" w:tentative="1">
+      <w:start w:val="1"/>
+      <w:numFmt w:val="bullet"/>
+      <w:lvlText w:val=""/>
+      <w:lvlJc w:val="left"/>
+      <w:pPr>
+        <w:ind w:left="5040" w:hanging="360"/>
+      </w:pPr>
+      <w:rPr>
+        <w:rFonts w:ascii="Symbol" w:hAnsi="Symbol" w:hint="default"/>
+      </w:rPr>
+    </w:lvl>
+    <w:lvl w:ilvl="7" w:tplc="04090003" w:tentative="1">
+      <w:start w:val="1"/>
+      <w:numFmt w:val="bullet"/>
+      <w:lvlText w:val="o"/>
+      <w:lvlJc w:val="left"/>
+      <w:pPr>
+        <w:ind w:left="5760" w:hanging="360"/>
+      </w:pPr>
+      <w:rPr>
+        <w:rFonts w:ascii="Courier New" w:hAnsi="Courier New" w:cs="Courier New" w:hint="default"/>
+      </w:rPr>
+    </w:lvl>
+    <w:lvl w:ilvl="8" w:tplc="04090005" w:tentative="1">
+      <w:start w:val="1"/>
+      <w:numFmt w:val="bullet"/>
+      <w:lvlText w:val=""/>
+      <w:lvlJc w:val="left"/>
+      <w:pPr>
+        <w:ind w:left="6480" w:hanging="360"/>
+      </w:pPr>
+      <w:rPr>
+        <w:rFonts w:ascii="Wingdings" w:hAnsi="Wingdings" w:hint="default"/>
+      </w:rPr>
+    </w:lvl>
+  </w:abstractNum>
+  <w:abstractNum w:abstractNumId="4" w15:restartNumberingAfterBreak="0">
     <w:nsid w:val="46DE06B1"/>
     <w:multiLevelType w:val="hybridMultilevel"/>
     <w:tmpl w:val="EA24F4F2"/>
@@ -2444,10 +2434,13 @@
     <w:abstractNumId w:val="1"/>
   </w:num>
   <w:num w:numId="3">
-    <w:abstractNumId w:val="3"/>
+    <w:abstractNumId w:val="4"/>
   </w:num>
   <w:num w:numId="4">
     <w:abstractNumId w:val="0"/>
+  </w:num>
+  <w:num w:numId="5">
+    <w:abstractNumId w:val="3"/>
   </w:num>
 </w:numbering>
 </file>

</xml_diff>